<commit_message>
Components to be bought added
</commit_message>
<xml_diff>
--- a/Documents/Weekly Reports/Week 6.docx
+++ b/Documents/Weekly Reports/Week 6.docx
@@ -323,11 +323,33 @@
           <w:i/>
         </w:rPr>
       </w:pPr>
-      <w:r>
-        <w:rPr>
-          <w:rFonts w:ascii="Times New Roman" w:eastAsia="Times New Roman" w:hAnsi="Times New Roman" w:cs="Times New Roman"/>
-        </w:rPr>
-        <w:t>Anar Abdullayev:</w:t>
+      <w:proofErr w:type="spellStart"/>
+      <w:r>
+        <w:rPr>
+          <w:rFonts w:ascii="Times New Roman" w:eastAsia="Times New Roman" w:hAnsi="Times New Roman" w:cs="Times New Roman"/>
+        </w:rPr>
+        <w:t>Anar</w:t>
+      </w:r>
+      <w:proofErr w:type="spellEnd"/>
+      <w:r>
+        <w:rPr>
+          <w:rFonts w:ascii="Times New Roman" w:eastAsia="Times New Roman" w:hAnsi="Times New Roman" w:cs="Times New Roman"/>
+        </w:rPr>
+        <w:t xml:space="preserve"> </w:t>
+      </w:r>
+      <w:proofErr w:type="spellStart"/>
+      <w:r>
+        <w:rPr>
+          <w:rFonts w:ascii="Times New Roman" w:eastAsia="Times New Roman" w:hAnsi="Times New Roman" w:cs="Times New Roman"/>
+        </w:rPr>
+        <w:t>Abdullayev</w:t>
+      </w:r>
+      <w:proofErr w:type="spellEnd"/>
+      <w:r>
+        <w:rPr>
+          <w:rFonts w:ascii="Times New Roman" w:eastAsia="Times New Roman" w:hAnsi="Times New Roman" w:cs="Times New Roman"/>
+        </w:rPr>
+        <w:t>:</w:t>
       </w:r>
       <w:r>
         <w:rPr>
@@ -386,11 +408,33 @@
           <w:rFonts w:ascii="Times New Roman" w:eastAsia="Times New Roman" w:hAnsi="Times New Roman" w:cs="Times New Roman"/>
         </w:rPr>
       </w:pPr>
-      <w:r>
-        <w:rPr>
-          <w:rFonts w:ascii="Times New Roman" w:eastAsia="Times New Roman" w:hAnsi="Times New Roman" w:cs="Times New Roman"/>
-        </w:rPr>
-        <w:t>Bulut Ulukapı:</w:t>
+      <w:proofErr w:type="spellStart"/>
+      <w:r>
+        <w:rPr>
+          <w:rFonts w:ascii="Times New Roman" w:eastAsia="Times New Roman" w:hAnsi="Times New Roman" w:cs="Times New Roman"/>
+        </w:rPr>
+        <w:t>Bulut</w:t>
+      </w:r>
+      <w:proofErr w:type="spellEnd"/>
+      <w:r>
+        <w:rPr>
+          <w:rFonts w:ascii="Times New Roman" w:eastAsia="Times New Roman" w:hAnsi="Times New Roman" w:cs="Times New Roman"/>
+        </w:rPr>
+        <w:t xml:space="preserve"> </w:t>
+      </w:r>
+      <w:proofErr w:type="spellStart"/>
+      <w:r>
+        <w:rPr>
+          <w:rFonts w:ascii="Times New Roman" w:eastAsia="Times New Roman" w:hAnsi="Times New Roman" w:cs="Times New Roman"/>
+        </w:rPr>
+        <w:t>Ulukapı</w:t>
+      </w:r>
+      <w:proofErr w:type="spellEnd"/>
+      <w:r>
+        <w:rPr>
+          <w:rFonts w:ascii="Times New Roman" w:eastAsia="Times New Roman" w:hAnsi="Times New Roman" w:cs="Times New Roman"/>
+        </w:rPr>
+        <w:t>:</w:t>
       </w:r>
       <w:r>
         <w:rPr>
@@ -450,7 +494,35 @@
         <w:rPr>
           <w:rFonts w:ascii="Times New Roman" w:eastAsia="Times New Roman" w:hAnsi="Times New Roman" w:cs="Times New Roman"/>
         </w:rPr>
-        <w:t>Syed Saad Saif:</w:t>
+        <w:t xml:space="preserve">Syed </w:t>
+      </w:r>
+      <w:proofErr w:type="spellStart"/>
+      <w:r>
+        <w:rPr>
+          <w:rFonts w:ascii="Times New Roman" w:eastAsia="Times New Roman" w:hAnsi="Times New Roman" w:cs="Times New Roman"/>
+        </w:rPr>
+        <w:t>Saad</w:t>
+      </w:r>
+      <w:proofErr w:type="spellEnd"/>
+      <w:r>
+        <w:rPr>
+          <w:rFonts w:ascii="Times New Roman" w:eastAsia="Times New Roman" w:hAnsi="Times New Roman" w:cs="Times New Roman"/>
+        </w:rPr>
+        <w:t xml:space="preserve"> </w:t>
+      </w:r>
+      <w:proofErr w:type="spellStart"/>
+      <w:r>
+        <w:rPr>
+          <w:rFonts w:ascii="Times New Roman" w:eastAsia="Times New Roman" w:hAnsi="Times New Roman" w:cs="Times New Roman"/>
+        </w:rPr>
+        <w:t>Saif</w:t>
+      </w:r>
+      <w:proofErr w:type="spellEnd"/>
+      <w:r>
+        <w:rPr>
+          <w:rFonts w:ascii="Times New Roman" w:eastAsia="Times New Roman" w:hAnsi="Times New Roman" w:cs="Times New Roman"/>
+        </w:rPr>
+        <w:t>:</w:t>
       </w:r>
       <w:r>
         <w:rPr>
@@ -510,11 +582,33 @@
           <w:i/>
         </w:rPr>
       </w:pPr>
-      <w:r>
-        <w:rPr>
-          <w:rFonts w:ascii="Times New Roman" w:eastAsia="Times New Roman" w:hAnsi="Times New Roman" w:cs="Times New Roman"/>
-        </w:rPr>
-        <w:t>Umut Can Serçe:</w:t>
+      <w:proofErr w:type="spellStart"/>
+      <w:r>
+        <w:rPr>
+          <w:rFonts w:ascii="Times New Roman" w:eastAsia="Times New Roman" w:hAnsi="Times New Roman" w:cs="Times New Roman"/>
+        </w:rPr>
+        <w:t>Umut</w:t>
+      </w:r>
+      <w:proofErr w:type="spellEnd"/>
+      <w:r>
+        <w:rPr>
+          <w:rFonts w:ascii="Times New Roman" w:eastAsia="Times New Roman" w:hAnsi="Times New Roman" w:cs="Times New Roman"/>
+        </w:rPr>
+        <w:t xml:space="preserve"> Can </w:t>
+      </w:r>
+      <w:proofErr w:type="spellStart"/>
+      <w:r>
+        <w:rPr>
+          <w:rFonts w:ascii="Times New Roman" w:eastAsia="Times New Roman" w:hAnsi="Times New Roman" w:cs="Times New Roman"/>
+        </w:rPr>
+        <w:t>Serçe</w:t>
+      </w:r>
+      <w:proofErr w:type="spellEnd"/>
+      <w:r>
+        <w:rPr>
+          <w:rFonts w:ascii="Times New Roman" w:eastAsia="Times New Roman" w:hAnsi="Times New Roman" w:cs="Times New Roman"/>
+        </w:rPr>
+        <w:t>:</w:t>
       </w:r>
       <w:r>
         <w:rPr>
@@ -605,7 +699,13 @@
     <w:p/>
     <w:p>
       <w:r>
-        <w:t>This week we had two meetings with our group. In the meetings we discussed about the proposal report and the standards of the standards committee. Also we discussed about the alternative solutions to the problems and the components we need to buy to test the solutions we discussed. This document contains the details of the discussion made in the meetings.</w:t>
+        <w:t xml:space="preserve">This week we had two meetings with our group. In the meetings we </w:t>
+      </w:r>
+      <w:r>
+        <w:t xml:space="preserve">chose the project, </w:t>
+      </w:r>
+      <w:r>
+        <w:t>discussed about the proposal report and the standards of the standards committee. Also we discussed about the alternative solutions to the problems and the components we need to buy to test the solutions we discussed. This document contains the details of the discussion made in the meetings.</w:t>
       </w:r>
     </w:p>
     <w:p>
@@ -624,6 +724,1374 @@
         <w:rPr>
           <w:b/>
         </w:rPr>
+        <w:t>Project choice</w:t>
+      </w:r>
+    </w:p>
+    <w:p>
+      <w:pPr>
+        <w:rPr>
+          <w:b/>
+        </w:rPr>
+      </w:pPr>
+    </w:p>
+    <w:p>
+      <w:r>
+        <w:t>We did pairwise comparison of 5 different projects on 4 criteria. 0 means no difference, 3 means major difference. The comparison table is below.</w:t>
+      </w:r>
+    </w:p>
+    <w:p/>
+    <w:p/>
+    <w:p/>
+    <w:p/>
+    <w:p/>
+    <w:p/>
+    <w:p/>
+    <w:p/>
+    <w:tbl>
+      <w:tblPr>
+        <w:tblStyle w:val="TableGrid"/>
+        <w:tblW w:w="10832" w:type="dxa"/>
+        <w:tblLook w:val="04A0" w:firstRow="1" w:lastRow="0" w:firstColumn="1" w:lastColumn="0" w:noHBand="0" w:noVBand="1"/>
+      </w:tblPr>
+      <w:tblGrid>
+        <w:gridCol w:w="1805"/>
+        <w:gridCol w:w="1805"/>
+        <w:gridCol w:w="1805"/>
+        <w:gridCol w:w="1805"/>
+        <w:gridCol w:w="1806"/>
+        <w:gridCol w:w="1806"/>
+      </w:tblGrid>
+      <w:tr>
+        <w:trPr>
+          <w:trHeight w:val="890"/>
+        </w:trPr>
+        <w:tc>
+          <w:tcPr>
+            <w:tcW w:w="1805" w:type="dxa"/>
+          </w:tcPr>
+          <w:p>
+            <w:pPr>
+              <w:rPr>
+                <w:b/>
+              </w:rPr>
+            </w:pPr>
+            <w:r>
+              <w:rPr>
+                <w:noProof/>
+              </w:rPr>
+              <w:lastRenderedPageBreak/>
+              <mc:AlternateContent>
+                <mc:Choice Requires="wps">
+                  <w:drawing>
+                    <wp:anchor distT="0" distB="0" distL="114300" distR="114300" simplePos="0" relativeHeight="251661312" behindDoc="0" locked="0" layoutInCell="1" allowOverlap="1" wp14:anchorId="5F3A5EE6" wp14:editId="5D57954A">
+                      <wp:simplePos x="0" y="0"/>
+                      <wp:positionH relativeFrom="margin">
+                        <wp:posOffset>-71755</wp:posOffset>
+                      </wp:positionH>
+                      <wp:positionV relativeFrom="paragraph">
+                        <wp:posOffset>-6350</wp:posOffset>
+                      </wp:positionV>
+                      <wp:extent cx="1143000" cy="571500"/>
+                      <wp:effectExtent l="0" t="0" r="19050" b="19050"/>
+                      <wp:wrapNone/>
+                      <wp:docPr id="3" name="Straight Connector 3"/>
+                      <wp:cNvGraphicFramePr/>
+                      <a:graphic xmlns:a="http://schemas.openxmlformats.org/drawingml/2006/main">
+                        <a:graphicData uri="http://schemas.microsoft.com/office/word/2010/wordprocessingShape">
+                          <wps:wsp>
+                            <wps:cNvCnPr/>
+                            <wps:spPr>
+                              <a:xfrm>
+                                <a:off x="0" y="0"/>
+                                <a:ext cx="1143000" cy="571500"/>
+                              </a:xfrm>
+                              <a:prstGeom prst="line">
+                                <a:avLst/>
+                              </a:prstGeom>
+                            </wps:spPr>
+                            <wps:style>
+                              <a:lnRef idx="1">
+                                <a:schemeClr val="accent1"/>
+                              </a:lnRef>
+                              <a:fillRef idx="0">
+                                <a:schemeClr val="accent1"/>
+                              </a:fillRef>
+                              <a:effectRef idx="0">
+                                <a:schemeClr val="accent1"/>
+                              </a:effectRef>
+                              <a:fontRef idx="minor">
+                                <a:schemeClr val="tx1"/>
+                              </a:fontRef>
+                            </wps:style>
+                            <wps:bodyPr/>
+                          </wps:wsp>
+                        </a:graphicData>
+                      </a:graphic>
+                      <wp14:sizeRelH relativeFrom="margin">
+                        <wp14:pctWidth>0</wp14:pctWidth>
+                      </wp14:sizeRelH>
+                      <wp14:sizeRelV relativeFrom="margin">
+                        <wp14:pctHeight>0</wp14:pctHeight>
+                      </wp14:sizeRelV>
+                    </wp:anchor>
+                  </w:drawing>
+                </mc:Choice>
+                <mc:Fallback>
+                  <w:pict>
+                    <v:line w14:anchorId="4B1C291E" id="Straight Connector 3" o:spid="_x0000_s1026" style="position:absolute;z-index:251661312;visibility:visible;mso-wrap-style:square;mso-width-percent:0;mso-height-percent:0;mso-wrap-distance-left:9pt;mso-wrap-distance-top:0;mso-wrap-distance-right:9pt;mso-wrap-distance-bottom:0;mso-position-horizontal:absolute;mso-position-horizontal-relative:margin;mso-position-vertical:absolute;mso-position-vertical-relative:text;mso-width-percent:0;mso-height-percent:0;mso-width-relative:margin;mso-height-relative:margin" from="-5.65pt,-.5pt" to="84.35pt,44.5pt" o:gfxdata="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" strokecolor="#5b9bd5 [3204]" strokeweight=".5pt">
+                      <v:stroke joinstyle="miter"/>
+                      <w10:wrap anchorx="margin"/>
+                    </v:line>
+                  </w:pict>
+                </mc:Fallback>
+              </mc:AlternateContent>
+            </w:r>
+            <w:r>
+              <w:t xml:space="preserve">          </w:t>
+            </w:r>
+            <w:r>
+              <w:rPr>
+                <w:b/>
+              </w:rPr>
+              <w:t>Electronics</w:t>
+            </w:r>
+          </w:p>
+          <w:p>
+            <w:pPr>
+              <w:rPr>
+                <w:b/>
+              </w:rPr>
+            </w:pPr>
+            <w:r>
+              <w:rPr>
+                <w:b/>
+              </w:rPr>
+              <w:t xml:space="preserve">Image </w:t>
+            </w:r>
+          </w:p>
+          <w:p>
+            <w:r>
+              <w:rPr>
+                <w:b/>
+              </w:rPr>
+              <w:t>Processing</w:t>
+            </w:r>
+          </w:p>
+        </w:tc>
+        <w:tc>
+          <w:tcPr>
+            <w:tcW w:w="1805" w:type="dxa"/>
+            <w:vAlign w:val="center"/>
+          </w:tcPr>
+          <w:p>
+            <w:pPr>
+              <w:jc w:val="center"/>
+            </w:pPr>
+            <w:r>
+              <w:t>Convoy</w:t>
+            </w:r>
+          </w:p>
+        </w:tc>
+        <w:tc>
+          <w:tcPr>
+            <w:tcW w:w="1805" w:type="dxa"/>
+            <w:vAlign w:val="center"/>
+          </w:tcPr>
+          <w:p>
+            <w:pPr>
+              <w:jc w:val="center"/>
+            </w:pPr>
+            <w:r>
+              <w:t>See-saw</w:t>
+            </w:r>
+          </w:p>
+        </w:tc>
+        <w:tc>
+          <w:tcPr>
+            <w:tcW w:w="1805" w:type="dxa"/>
+            <w:vAlign w:val="center"/>
+          </w:tcPr>
+          <w:p>
+            <w:pPr>
+              <w:jc w:val="center"/>
+            </w:pPr>
+            <w:r>
+              <w:t>Basketball</w:t>
+            </w:r>
+          </w:p>
+        </w:tc>
+        <w:tc>
+          <w:tcPr>
+            <w:tcW w:w="1806" w:type="dxa"/>
+            <w:vAlign w:val="center"/>
+          </w:tcPr>
+          <w:p>
+            <w:pPr>
+              <w:jc w:val="center"/>
+            </w:pPr>
+            <w:r>
+              <w:t>Maze</w:t>
+            </w:r>
+          </w:p>
+        </w:tc>
+        <w:tc>
+          <w:tcPr>
+            <w:tcW w:w="1806" w:type="dxa"/>
+            <w:vAlign w:val="center"/>
+          </w:tcPr>
+          <w:p>
+            <w:pPr>
+              <w:jc w:val="center"/>
+            </w:pPr>
+            <w:r>
+              <w:t>Obstacle</w:t>
+            </w:r>
+          </w:p>
+        </w:tc>
+      </w:tr>
+      <w:tr>
+        <w:trPr>
+          <w:trHeight w:val="590"/>
+        </w:trPr>
+        <w:tc>
+          <w:tcPr>
+            <w:tcW w:w="1805" w:type="dxa"/>
+            <w:vAlign w:val="center"/>
+          </w:tcPr>
+          <w:p>
+            <w:pPr>
+              <w:jc w:val="center"/>
+            </w:pPr>
+            <w:r>
+              <w:t>Convoy</w:t>
+            </w:r>
+          </w:p>
+        </w:tc>
+        <w:tc>
+          <w:tcPr>
+            <w:tcW w:w="1805" w:type="dxa"/>
+            <w:shd w:val="clear" w:color="auto" w:fill="E7E6E6" w:themeFill="background2"/>
+            <w:vAlign w:val="center"/>
+          </w:tcPr>
+          <w:p>
+            <w:pPr>
+              <w:jc w:val="center"/>
+            </w:pPr>
+          </w:p>
+        </w:tc>
+        <w:tc>
+          <w:tcPr>
+            <w:tcW w:w="1805" w:type="dxa"/>
+            <w:vAlign w:val="center"/>
+          </w:tcPr>
+          <w:p>
+            <w:pPr>
+              <w:jc w:val="center"/>
+            </w:pPr>
+            <w:r>
+              <w:t>Convoy, 3</w:t>
+            </w:r>
+          </w:p>
+        </w:tc>
+        <w:tc>
+          <w:tcPr>
+            <w:tcW w:w="1805" w:type="dxa"/>
+            <w:vAlign w:val="center"/>
+          </w:tcPr>
+          <w:p>
+            <w:pPr>
+              <w:jc w:val="center"/>
+            </w:pPr>
+            <w:r>
+              <w:t>Convoy, 2</w:t>
+            </w:r>
+          </w:p>
+        </w:tc>
+        <w:tc>
+          <w:tcPr>
+            <w:tcW w:w="1806" w:type="dxa"/>
+            <w:vAlign w:val="center"/>
+          </w:tcPr>
+          <w:p>
+            <w:pPr>
+              <w:jc w:val="center"/>
+            </w:pPr>
+            <w:r>
+              <w:t>Convoy, 2</w:t>
+            </w:r>
+          </w:p>
+        </w:tc>
+        <w:tc>
+          <w:tcPr>
+            <w:tcW w:w="1806" w:type="dxa"/>
+            <w:vAlign w:val="center"/>
+          </w:tcPr>
+          <w:p>
+            <w:pPr>
+              <w:jc w:val="center"/>
+            </w:pPr>
+            <w:r>
+              <w:t>Convoy, 3</w:t>
+            </w:r>
+          </w:p>
+        </w:tc>
+      </w:tr>
+      <w:tr>
+        <w:trPr>
+          <w:trHeight w:val="624"/>
+        </w:trPr>
+        <w:tc>
+          <w:tcPr>
+            <w:tcW w:w="1805" w:type="dxa"/>
+            <w:vAlign w:val="center"/>
+          </w:tcPr>
+          <w:p>
+            <w:pPr>
+              <w:jc w:val="center"/>
+            </w:pPr>
+            <w:r>
+              <w:t>See-saw</w:t>
+            </w:r>
+          </w:p>
+        </w:tc>
+        <w:tc>
+          <w:tcPr>
+            <w:tcW w:w="1805" w:type="dxa"/>
+            <w:vAlign w:val="center"/>
+          </w:tcPr>
+          <w:p>
+            <w:pPr>
+              <w:jc w:val="center"/>
+            </w:pPr>
+            <w:r>
+              <w:t>Convoy, 3</w:t>
+            </w:r>
+          </w:p>
+        </w:tc>
+        <w:tc>
+          <w:tcPr>
+            <w:tcW w:w="1805" w:type="dxa"/>
+            <w:shd w:val="clear" w:color="auto" w:fill="E7E6E6" w:themeFill="background2"/>
+            <w:vAlign w:val="center"/>
+          </w:tcPr>
+          <w:p>
+            <w:pPr>
+              <w:jc w:val="center"/>
+            </w:pPr>
+          </w:p>
+        </w:tc>
+        <w:tc>
+          <w:tcPr>
+            <w:tcW w:w="1805" w:type="dxa"/>
+            <w:vAlign w:val="center"/>
+          </w:tcPr>
+          <w:p>
+            <w:pPr>
+              <w:jc w:val="center"/>
+            </w:pPr>
+            <w:r>
+              <w:t>See-saw, 1</w:t>
+            </w:r>
+          </w:p>
+        </w:tc>
+        <w:tc>
+          <w:tcPr>
+            <w:tcW w:w="1806" w:type="dxa"/>
+            <w:vAlign w:val="center"/>
+          </w:tcPr>
+          <w:p>
+            <w:pPr>
+              <w:jc w:val="center"/>
+            </w:pPr>
+            <w:r>
+              <w:t>0</w:t>
+            </w:r>
+          </w:p>
+        </w:tc>
+        <w:tc>
+          <w:tcPr>
+            <w:tcW w:w="1806" w:type="dxa"/>
+            <w:vAlign w:val="center"/>
+          </w:tcPr>
+          <w:p>
+            <w:pPr>
+              <w:jc w:val="center"/>
+            </w:pPr>
+            <w:r>
+              <w:t>Obstacle, 2</w:t>
+            </w:r>
+          </w:p>
+        </w:tc>
+      </w:tr>
+      <w:tr>
+        <w:trPr>
+          <w:trHeight w:val="590"/>
+        </w:trPr>
+        <w:tc>
+          <w:tcPr>
+            <w:tcW w:w="1805" w:type="dxa"/>
+            <w:vAlign w:val="center"/>
+          </w:tcPr>
+          <w:p>
+            <w:pPr>
+              <w:jc w:val="center"/>
+            </w:pPr>
+            <w:r>
+              <w:t>Basketball</w:t>
+            </w:r>
+          </w:p>
+        </w:tc>
+        <w:tc>
+          <w:tcPr>
+            <w:tcW w:w="1805" w:type="dxa"/>
+            <w:vAlign w:val="center"/>
+          </w:tcPr>
+          <w:p>
+            <w:pPr>
+              <w:jc w:val="center"/>
+            </w:pPr>
+            <w:r>
+              <w:t>Basketball, 2</w:t>
+            </w:r>
+          </w:p>
+        </w:tc>
+        <w:tc>
+          <w:tcPr>
+            <w:tcW w:w="1805" w:type="dxa"/>
+            <w:vAlign w:val="center"/>
+          </w:tcPr>
+          <w:p>
+            <w:pPr>
+              <w:jc w:val="center"/>
+            </w:pPr>
+            <w:r>
+              <w:t>Basketball, 3</w:t>
+            </w:r>
+          </w:p>
+        </w:tc>
+        <w:tc>
+          <w:tcPr>
+            <w:tcW w:w="1805" w:type="dxa"/>
+            <w:shd w:val="clear" w:color="auto" w:fill="E7E6E6" w:themeFill="background2"/>
+            <w:vAlign w:val="center"/>
+          </w:tcPr>
+          <w:p>
+            <w:pPr>
+              <w:jc w:val="center"/>
+            </w:pPr>
+          </w:p>
+        </w:tc>
+        <w:tc>
+          <w:tcPr>
+            <w:tcW w:w="1806" w:type="dxa"/>
+            <w:vAlign w:val="center"/>
+          </w:tcPr>
+          <w:p>
+            <w:pPr>
+              <w:jc w:val="center"/>
+            </w:pPr>
+            <w:r>
+              <w:t>Maze, 1</w:t>
+            </w:r>
+          </w:p>
+        </w:tc>
+        <w:tc>
+          <w:tcPr>
+            <w:tcW w:w="1806" w:type="dxa"/>
+            <w:vAlign w:val="center"/>
+          </w:tcPr>
+          <w:p>
+            <w:pPr>
+              <w:jc w:val="center"/>
+            </w:pPr>
+            <w:r>
+              <w:t>Obstacle, 2</w:t>
+            </w:r>
+          </w:p>
+        </w:tc>
+      </w:tr>
+      <w:tr>
+        <w:trPr>
+          <w:trHeight w:val="624"/>
+        </w:trPr>
+        <w:tc>
+          <w:tcPr>
+            <w:tcW w:w="1805" w:type="dxa"/>
+            <w:vAlign w:val="center"/>
+          </w:tcPr>
+          <w:p>
+            <w:pPr>
+              <w:jc w:val="center"/>
+            </w:pPr>
+            <w:r>
+              <w:t>Maze</w:t>
+            </w:r>
+          </w:p>
+        </w:tc>
+        <w:tc>
+          <w:tcPr>
+            <w:tcW w:w="1805" w:type="dxa"/>
+            <w:vAlign w:val="center"/>
+          </w:tcPr>
+          <w:p>
+            <w:pPr>
+              <w:jc w:val="center"/>
+            </w:pPr>
+            <w:r>
+              <w:t>Convoy, 1</w:t>
+            </w:r>
+          </w:p>
+        </w:tc>
+        <w:tc>
+          <w:tcPr>
+            <w:tcW w:w="1805" w:type="dxa"/>
+            <w:vAlign w:val="center"/>
+          </w:tcPr>
+          <w:p>
+            <w:pPr>
+              <w:jc w:val="center"/>
+            </w:pPr>
+            <w:r>
+              <w:t>Maze, 3</w:t>
+            </w:r>
+          </w:p>
+        </w:tc>
+        <w:tc>
+          <w:tcPr>
+            <w:tcW w:w="1805" w:type="dxa"/>
+            <w:vAlign w:val="center"/>
+          </w:tcPr>
+          <w:p>
+            <w:pPr>
+              <w:jc w:val="center"/>
+            </w:pPr>
+            <w:r>
+              <w:t>Basketball, 1</w:t>
+            </w:r>
+          </w:p>
+        </w:tc>
+        <w:tc>
+          <w:tcPr>
+            <w:tcW w:w="1806" w:type="dxa"/>
+            <w:shd w:val="clear" w:color="auto" w:fill="E7E6E6" w:themeFill="background2"/>
+            <w:vAlign w:val="center"/>
+          </w:tcPr>
+          <w:p>
+            <w:pPr>
+              <w:jc w:val="center"/>
+            </w:pPr>
+          </w:p>
+        </w:tc>
+        <w:tc>
+          <w:tcPr>
+            <w:tcW w:w="1806" w:type="dxa"/>
+            <w:vAlign w:val="center"/>
+          </w:tcPr>
+          <w:p>
+            <w:pPr>
+              <w:jc w:val="center"/>
+            </w:pPr>
+            <w:r>
+              <w:t>Obstacle, 1</w:t>
+            </w:r>
+          </w:p>
+        </w:tc>
+      </w:tr>
+      <w:tr>
+        <w:trPr>
+          <w:trHeight w:val="590"/>
+        </w:trPr>
+        <w:tc>
+          <w:tcPr>
+            <w:tcW w:w="1805" w:type="dxa"/>
+            <w:vAlign w:val="center"/>
+          </w:tcPr>
+          <w:p>
+            <w:pPr>
+              <w:jc w:val="center"/>
+            </w:pPr>
+            <w:r>
+              <w:t>Obstacle</w:t>
+            </w:r>
+          </w:p>
+        </w:tc>
+        <w:tc>
+          <w:tcPr>
+            <w:tcW w:w="1805" w:type="dxa"/>
+            <w:vAlign w:val="center"/>
+          </w:tcPr>
+          <w:p>
+            <w:pPr>
+              <w:jc w:val="center"/>
+            </w:pPr>
+            <w:r>
+              <w:t>Convoy, 1</w:t>
+            </w:r>
+          </w:p>
+        </w:tc>
+        <w:tc>
+          <w:tcPr>
+            <w:tcW w:w="1805" w:type="dxa"/>
+            <w:vAlign w:val="center"/>
+          </w:tcPr>
+          <w:p>
+            <w:pPr>
+              <w:jc w:val="center"/>
+            </w:pPr>
+            <w:r>
+              <w:t>Obstacle, 3</w:t>
+            </w:r>
+          </w:p>
+        </w:tc>
+        <w:tc>
+          <w:tcPr>
+            <w:tcW w:w="1805" w:type="dxa"/>
+            <w:vAlign w:val="center"/>
+          </w:tcPr>
+          <w:p>
+            <w:pPr>
+              <w:jc w:val="center"/>
+            </w:pPr>
+            <w:r>
+              <w:t>Basketball, 2</w:t>
+            </w:r>
+          </w:p>
+        </w:tc>
+        <w:tc>
+          <w:tcPr>
+            <w:tcW w:w="1806" w:type="dxa"/>
+            <w:vAlign w:val="center"/>
+          </w:tcPr>
+          <w:p>
+            <w:pPr>
+              <w:jc w:val="center"/>
+            </w:pPr>
+            <w:r>
+              <w:t>Maze, 3</w:t>
+            </w:r>
+          </w:p>
+        </w:tc>
+        <w:tc>
+          <w:tcPr>
+            <w:tcW w:w="1806" w:type="dxa"/>
+            <w:shd w:val="clear" w:color="auto" w:fill="E7E6E6" w:themeFill="background2"/>
+            <w:vAlign w:val="center"/>
+          </w:tcPr>
+          <w:p>
+            <w:pPr>
+              <w:jc w:val="center"/>
+            </w:pPr>
+          </w:p>
+        </w:tc>
+      </w:tr>
+    </w:tbl>
+    <w:p/>
+    <w:tbl>
+      <w:tblPr>
+        <w:tblStyle w:val="TableGrid"/>
+        <w:tblW w:w="10832" w:type="dxa"/>
+        <w:tblLook w:val="04A0" w:firstRow="1" w:lastRow="0" w:firstColumn="1" w:lastColumn="0" w:noHBand="0" w:noVBand="1"/>
+      </w:tblPr>
+      <w:tblGrid>
+        <w:gridCol w:w="1805"/>
+        <w:gridCol w:w="1805"/>
+        <w:gridCol w:w="1805"/>
+        <w:gridCol w:w="1805"/>
+        <w:gridCol w:w="1806"/>
+        <w:gridCol w:w="1806"/>
+      </w:tblGrid>
+      <w:tr>
+        <w:trPr>
+          <w:trHeight w:val="890"/>
+        </w:trPr>
+        <w:tc>
+          <w:tcPr>
+            <w:tcW w:w="1805" w:type="dxa"/>
+          </w:tcPr>
+          <w:p>
+            <w:pPr>
+              <w:rPr>
+                <w:b/>
+              </w:rPr>
+            </w:pPr>
+            <w:r>
+              <w:rPr>
+                <w:noProof/>
+                <w:sz w:val="28"/>
+              </w:rPr>
+              <mc:AlternateContent>
+                <mc:Choice Requires="wps">
+                  <w:drawing>
+                    <wp:anchor distT="0" distB="0" distL="114300" distR="114300" simplePos="0" relativeHeight="251660288" behindDoc="0" locked="0" layoutInCell="1" allowOverlap="1" wp14:anchorId="04071BC4" wp14:editId="1FC0E68D">
+                      <wp:simplePos x="0" y="0"/>
+                      <wp:positionH relativeFrom="margin">
+                        <wp:posOffset>-71755</wp:posOffset>
+                      </wp:positionH>
+                      <wp:positionV relativeFrom="paragraph">
+                        <wp:posOffset>-6985</wp:posOffset>
+                      </wp:positionV>
+                      <wp:extent cx="1143000" cy="571500"/>
+                      <wp:effectExtent l="0" t="0" r="19050" b="19050"/>
+                      <wp:wrapNone/>
+                      <wp:docPr id="2" name="Straight Connector 2"/>
+                      <wp:cNvGraphicFramePr/>
+                      <a:graphic xmlns:a="http://schemas.openxmlformats.org/drawingml/2006/main">
+                        <a:graphicData uri="http://schemas.microsoft.com/office/word/2010/wordprocessingShape">
+                          <wps:wsp>
+                            <wps:cNvCnPr/>
+                            <wps:spPr>
+                              <a:xfrm>
+                                <a:off x="0" y="0"/>
+                                <a:ext cx="1143000" cy="571500"/>
+                              </a:xfrm>
+                              <a:prstGeom prst="line">
+                                <a:avLst/>
+                              </a:prstGeom>
+                            </wps:spPr>
+                            <wps:style>
+                              <a:lnRef idx="1">
+                                <a:schemeClr val="accent1"/>
+                              </a:lnRef>
+                              <a:fillRef idx="0">
+                                <a:schemeClr val="accent1"/>
+                              </a:fillRef>
+                              <a:effectRef idx="0">
+                                <a:schemeClr val="accent1"/>
+                              </a:effectRef>
+                              <a:fontRef idx="minor">
+                                <a:schemeClr val="tx1"/>
+                              </a:fontRef>
+                            </wps:style>
+                            <wps:bodyPr/>
+                          </wps:wsp>
+                        </a:graphicData>
+                      </a:graphic>
+                      <wp14:sizeRelH relativeFrom="margin">
+                        <wp14:pctWidth>0</wp14:pctWidth>
+                      </wp14:sizeRelH>
+                      <wp14:sizeRelV relativeFrom="margin">
+                        <wp14:pctHeight>0</wp14:pctHeight>
+                      </wp14:sizeRelV>
+                    </wp:anchor>
+                  </w:drawing>
+                </mc:Choice>
+                <mc:Fallback>
+                  <w:pict>
+                    <v:line w14:anchorId="0D49DCD7" id="Straight Connector 2" o:spid="_x0000_s1026" style="position:absolute;z-index:251660288;visibility:visible;mso-wrap-style:square;mso-width-percent:0;mso-height-percent:0;mso-wrap-distance-left:9pt;mso-wrap-distance-top:0;mso-wrap-distance-right:9pt;mso-wrap-distance-bottom:0;mso-position-horizontal:absolute;mso-position-horizontal-relative:margin;mso-position-vertical:absolute;mso-position-vertical-relative:text;mso-width-percent:0;mso-height-percent:0;mso-width-relative:margin;mso-height-relative:margin" from="-5.65pt,-.55pt" to="84.35pt,44.45pt" o:gfxdata="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" strokecolor="#5b9bd5 [3204]" strokeweight=".5pt">
+                      <v:stroke joinstyle="miter"/>
+                      <w10:wrap anchorx="margin"/>
+                    </v:line>
+                  </w:pict>
+                </mc:Fallback>
+              </mc:AlternateContent>
+            </w:r>
+            <w:r>
+              <w:t xml:space="preserve">            </w:t>
+            </w:r>
+            <w:r>
+              <w:rPr>
+                <w:b/>
+              </w:rPr>
+              <w:t>Fun</w:t>
+            </w:r>
+          </w:p>
+          <w:p>
+            <w:pPr>
+              <w:rPr>
+                <w:b/>
+              </w:rPr>
+            </w:pPr>
+          </w:p>
+          <w:p>
+            <w:pPr>
+              <w:rPr>
+                <w:b/>
+              </w:rPr>
+            </w:pPr>
+            <w:r>
+              <w:rPr>
+                <w:b/>
+              </w:rPr>
+              <w:t>Robotics</w:t>
+            </w:r>
+            <w:r>
+              <w:rPr>
+                <w:b/>
+              </w:rPr>
+              <w:softHyphen/>
+            </w:r>
+            <w:r>
+              <w:rPr>
+                <w:b/>
+              </w:rPr>
+              <w:softHyphen/>
+            </w:r>
+          </w:p>
+        </w:tc>
+        <w:tc>
+          <w:tcPr>
+            <w:tcW w:w="1805" w:type="dxa"/>
+            <w:vAlign w:val="center"/>
+          </w:tcPr>
+          <w:p>
+            <w:pPr>
+              <w:jc w:val="center"/>
+            </w:pPr>
+            <w:r>
+              <w:t>Convoy</w:t>
+            </w:r>
+          </w:p>
+        </w:tc>
+        <w:tc>
+          <w:tcPr>
+            <w:tcW w:w="1805" w:type="dxa"/>
+            <w:vAlign w:val="center"/>
+          </w:tcPr>
+          <w:p>
+            <w:pPr>
+              <w:jc w:val="center"/>
+            </w:pPr>
+            <w:r>
+              <w:t>See-saw</w:t>
+            </w:r>
+          </w:p>
+        </w:tc>
+        <w:tc>
+          <w:tcPr>
+            <w:tcW w:w="1805" w:type="dxa"/>
+            <w:vAlign w:val="center"/>
+          </w:tcPr>
+          <w:p>
+            <w:pPr>
+              <w:jc w:val="center"/>
+            </w:pPr>
+            <w:r>
+              <w:t>Basketball</w:t>
+            </w:r>
+          </w:p>
+        </w:tc>
+        <w:tc>
+          <w:tcPr>
+            <w:tcW w:w="1806" w:type="dxa"/>
+            <w:vAlign w:val="center"/>
+          </w:tcPr>
+          <w:p>
+            <w:pPr>
+              <w:jc w:val="center"/>
+            </w:pPr>
+            <w:r>
+              <w:t>Maze</w:t>
+            </w:r>
+          </w:p>
+        </w:tc>
+        <w:tc>
+          <w:tcPr>
+            <w:tcW w:w="1806" w:type="dxa"/>
+            <w:vAlign w:val="center"/>
+          </w:tcPr>
+          <w:p>
+            <w:pPr>
+              <w:jc w:val="center"/>
+            </w:pPr>
+            <w:r>
+              <w:t>Obstacle</w:t>
+            </w:r>
+          </w:p>
+        </w:tc>
+      </w:tr>
+      <w:tr>
+        <w:trPr>
+          <w:trHeight w:val="590"/>
+        </w:trPr>
+        <w:tc>
+          <w:tcPr>
+            <w:tcW w:w="1805" w:type="dxa"/>
+            <w:vAlign w:val="center"/>
+          </w:tcPr>
+          <w:p>
+            <w:pPr>
+              <w:jc w:val="center"/>
+            </w:pPr>
+            <w:r>
+              <w:t>Convoy</w:t>
+            </w:r>
+          </w:p>
+        </w:tc>
+        <w:tc>
+          <w:tcPr>
+            <w:tcW w:w="1805" w:type="dxa"/>
+            <w:shd w:val="clear" w:color="auto" w:fill="E7E6E6" w:themeFill="background2"/>
+            <w:vAlign w:val="center"/>
+          </w:tcPr>
+          <w:p>
+            <w:pPr>
+              <w:jc w:val="center"/>
+            </w:pPr>
+          </w:p>
+        </w:tc>
+        <w:tc>
+          <w:tcPr>
+            <w:tcW w:w="1805" w:type="dxa"/>
+            <w:vAlign w:val="center"/>
+          </w:tcPr>
+          <w:p>
+            <w:pPr>
+              <w:jc w:val="center"/>
+            </w:pPr>
+            <w:r>
+              <w:t>Convoy, 2</w:t>
+            </w:r>
+          </w:p>
+        </w:tc>
+        <w:tc>
+          <w:tcPr>
+            <w:tcW w:w="1805" w:type="dxa"/>
+            <w:vAlign w:val="center"/>
+          </w:tcPr>
+          <w:p>
+            <w:pPr>
+              <w:jc w:val="center"/>
+            </w:pPr>
+            <w:r>
+              <w:t>Basketball, 2</w:t>
+            </w:r>
+          </w:p>
+        </w:tc>
+        <w:tc>
+          <w:tcPr>
+            <w:tcW w:w="1806" w:type="dxa"/>
+            <w:vAlign w:val="center"/>
+          </w:tcPr>
+          <w:p>
+            <w:pPr>
+              <w:jc w:val="center"/>
+            </w:pPr>
+            <w:r>
+              <w:t>Convoy, 3</w:t>
+            </w:r>
+          </w:p>
+        </w:tc>
+        <w:tc>
+          <w:tcPr>
+            <w:tcW w:w="1806" w:type="dxa"/>
+            <w:vAlign w:val="center"/>
+          </w:tcPr>
+          <w:p>
+            <w:pPr>
+              <w:jc w:val="center"/>
+            </w:pPr>
+            <w:r>
+              <w:t>Convoy, 2</w:t>
+            </w:r>
+          </w:p>
+        </w:tc>
+      </w:tr>
+      <w:tr>
+        <w:trPr>
+          <w:trHeight w:val="624"/>
+        </w:trPr>
+        <w:tc>
+          <w:tcPr>
+            <w:tcW w:w="1805" w:type="dxa"/>
+            <w:vAlign w:val="center"/>
+          </w:tcPr>
+          <w:p>
+            <w:pPr>
+              <w:jc w:val="center"/>
+            </w:pPr>
+            <w:r>
+              <w:t>See-saw</w:t>
+            </w:r>
+          </w:p>
+        </w:tc>
+        <w:tc>
+          <w:tcPr>
+            <w:tcW w:w="1805" w:type="dxa"/>
+            <w:vAlign w:val="center"/>
+          </w:tcPr>
+          <w:p>
+            <w:pPr>
+              <w:jc w:val="center"/>
+            </w:pPr>
+            <w:r>
+              <w:t>See-saw, 1</w:t>
+            </w:r>
+          </w:p>
+        </w:tc>
+        <w:tc>
+          <w:tcPr>
+            <w:tcW w:w="1805" w:type="dxa"/>
+            <w:shd w:val="clear" w:color="auto" w:fill="E7E6E6" w:themeFill="background2"/>
+            <w:vAlign w:val="center"/>
+          </w:tcPr>
+          <w:p>
+            <w:pPr>
+              <w:jc w:val="center"/>
+            </w:pPr>
+          </w:p>
+        </w:tc>
+        <w:tc>
+          <w:tcPr>
+            <w:tcW w:w="1805" w:type="dxa"/>
+            <w:vAlign w:val="center"/>
+          </w:tcPr>
+          <w:p>
+            <w:pPr>
+              <w:jc w:val="center"/>
+            </w:pPr>
+            <w:r>
+              <w:t>Basketball, 2</w:t>
+            </w:r>
+          </w:p>
+        </w:tc>
+        <w:tc>
+          <w:tcPr>
+            <w:tcW w:w="1806" w:type="dxa"/>
+            <w:vAlign w:val="center"/>
+          </w:tcPr>
+          <w:p>
+            <w:pPr>
+              <w:jc w:val="center"/>
+            </w:pPr>
+            <w:r>
+              <w:t>Maze, 2</w:t>
+            </w:r>
+          </w:p>
+        </w:tc>
+        <w:tc>
+          <w:tcPr>
+            <w:tcW w:w="1806" w:type="dxa"/>
+            <w:vAlign w:val="center"/>
+          </w:tcPr>
+          <w:p>
+            <w:pPr>
+              <w:jc w:val="center"/>
+            </w:pPr>
+            <w:r>
+              <w:t>0</w:t>
+            </w:r>
+          </w:p>
+        </w:tc>
+      </w:tr>
+      <w:tr>
+        <w:trPr>
+          <w:trHeight w:val="590"/>
+        </w:trPr>
+        <w:tc>
+          <w:tcPr>
+            <w:tcW w:w="1805" w:type="dxa"/>
+            <w:vAlign w:val="center"/>
+          </w:tcPr>
+          <w:p>
+            <w:pPr>
+              <w:jc w:val="center"/>
+            </w:pPr>
+            <w:r>
+              <w:t>Basketball</w:t>
+            </w:r>
+          </w:p>
+        </w:tc>
+        <w:tc>
+          <w:tcPr>
+            <w:tcW w:w="1805" w:type="dxa"/>
+            <w:vAlign w:val="center"/>
+          </w:tcPr>
+          <w:p>
+            <w:pPr>
+              <w:jc w:val="center"/>
+            </w:pPr>
+            <w:r>
+              <w:t>Basketball, 2</w:t>
+            </w:r>
+          </w:p>
+        </w:tc>
+        <w:tc>
+          <w:tcPr>
+            <w:tcW w:w="1805" w:type="dxa"/>
+            <w:vAlign w:val="center"/>
+          </w:tcPr>
+          <w:p>
+            <w:pPr>
+              <w:jc w:val="center"/>
+            </w:pPr>
+            <w:r>
+              <w:t>Basketball, 1</w:t>
+            </w:r>
+          </w:p>
+        </w:tc>
+        <w:tc>
+          <w:tcPr>
+            <w:tcW w:w="1805" w:type="dxa"/>
+            <w:shd w:val="clear" w:color="auto" w:fill="E7E6E6" w:themeFill="background2"/>
+            <w:vAlign w:val="center"/>
+          </w:tcPr>
+          <w:p>
+            <w:pPr>
+              <w:jc w:val="center"/>
+            </w:pPr>
+          </w:p>
+        </w:tc>
+        <w:tc>
+          <w:tcPr>
+            <w:tcW w:w="1806" w:type="dxa"/>
+            <w:vAlign w:val="center"/>
+          </w:tcPr>
+          <w:p>
+            <w:pPr>
+              <w:jc w:val="center"/>
+            </w:pPr>
+            <w:r>
+              <w:t>Basketball, 3</w:t>
+            </w:r>
+          </w:p>
+        </w:tc>
+        <w:tc>
+          <w:tcPr>
+            <w:tcW w:w="1806" w:type="dxa"/>
+            <w:vAlign w:val="center"/>
+          </w:tcPr>
+          <w:p>
+            <w:pPr>
+              <w:jc w:val="center"/>
+            </w:pPr>
+            <w:r>
+              <w:t>Basketball, 1</w:t>
+            </w:r>
+          </w:p>
+        </w:tc>
+      </w:tr>
+      <w:tr>
+        <w:trPr>
+          <w:trHeight w:val="624"/>
+        </w:trPr>
+        <w:tc>
+          <w:tcPr>
+            <w:tcW w:w="1805" w:type="dxa"/>
+            <w:vAlign w:val="center"/>
+          </w:tcPr>
+          <w:p>
+            <w:pPr>
+              <w:jc w:val="center"/>
+            </w:pPr>
+            <w:r>
+              <w:t>Maze</w:t>
+            </w:r>
+          </w:p>
+        </w:tc>
+        <w:tc>
+          <w:tcPr>
+            <w:tcW w:w="1805" w:type="dxa"/>
+            <w:vAlign w:val="center"/>
+          </w:tcPr>
+          <w:p>
+            <w:pPr>
+              <w:jc w:val="center"/>
+            </w:pPr>
+            <w:r>
+              <w:t>Convoy, 2</w:t>
+            </w:r>
+          </w:p>
+        </w:tc>
+        <w:tc>
+          <w:tcPr>
+            <w:tcW w:w="1805" w:type="dxa"/>
+            <w:vAlign w:val="center"/>
+          </w:tcPr>
+          <w:p>
+            <w:pPr>
+              <w:jc w:val="center"/>
+            </w:pPr>
+            <w:r>
+              <w:t>0</w:t>
+            </w:r>
+          </w:p>
+        </w:tc>
+        <w:tc>
+          <w:tcPr>
+            <w:tcW w:w="1805" w:type="dxa"/>
+            <w:vAlign w:val="center"/>
+          </w:tcPr>
+          <w:p>
+            <w:pPr>
+              <w:jc w:val="center"/>
+            </w:pPr>
+            <w:r>
+              <w:t>Basketball, 1</w:t>
+            </w:r>
+          </w:p>
+        </w:tc>
+        <w:tc>
+          <w:tcPr>
+            <w:tcW w:w="1806" w:type="dxa"/>
+            <w:shd w:val="clear" w:color="auto" w:fill="E7E6E6" w:themeFill="background2"/>
+            <w:vAlign w:val="center"/>
+          </w:tcPr>
+          <w:p>
+            <w:pPr>
+              <w:jc w:val="center"/>
+            </w:pPr>
+          </w:p>
+        </w:tc>
+        <w:tc>
+          <w:tcPr>
+            <w:tcW w:w="1806" w:type="dxa"/>
+            <w:vAlign w:val="center"/>
+          </w:tcPr>
+          <w:p>
+            <w:pPr>
+              <w:jc w:val="center"/>
+            </w:pPr>
+            <w:r>
+              <w:t>Obstacle, 2</w:t>
+            </w:r>
+          </w:p>
+        </w:tc>
+      </w:tr>
+      <w:tr>
+        <w:trPr>
+          <w:trHeight w:val="590"/>
+        </w:trPr>
+        <w:tc>
+          <w:tcPr>
+            <w:tcW w:w="1805" w:type="dxa"/>
+            <w:vAlign w:val="center"/>
+          </w:tcPr>
+          <w:p>
+            <w:pPr>
+              <w:jc w:val="center"/>
+            </w:pPr>
+            <w:r>
+              <w:t>Obstacle</w:t>
+            </w:r>
+          </w:p>
+        </w:tc>
+        <w:tc>
+          <w:tcPr>
+            <w:tcW w:w="1805" w:type="dxa"/>
+            <w:vAlign w:val="center"/>
+          </w:tcPr>
+          <w:p>
+            <w:pPr>
+              <w:jc w:val="center"/>
+            </w:pPr>
+            <w:r>
+              <w:t>Obstacle, 2</w:t>
+            </w:r>
+          </w:p>
+        </w:tc>
+        <w:tc>
+          <w:tcPr>
+            <w:tcW w:w="1805" w:type="dxa"/>
+            <w:vAlign w:val="center"/>
+          </w:tcPr>
+          <w:p>
+            <w:pPr>
+              <w:jc w:val="center"/>
+            </w:pPr>
+            <w:r>
+              <w:t>Obstacle, 1</w:t>
+            </w:r>
+          </w:p>
+        </w:tc>
+        <w:tc>
+          <w:tcPr>
+            <w:tcW w:w="1805" w:type="dxa"/>
+            <w:vAlign w:val="center"/>
+          </w:tcPr>
+          <w:p>
+            <w:pPr>
+              <w:jc w:val="center"/>
+            </w:pPr>
+            <w:r>
+              <w:t>0</w:t>
+            </w:r>
+          </w:p>
+        </w:tc>
+        <w:tc>
+          <w:tcPr>
+            <w:tcW w:w="1806" w:type="dxa"/>
+            <w:vAlign w:val="center"/>
+          </w:tcPr>
+          <w:p>
+            <w:pPr>
+              <w:jc w:val="center"/>
+            </w:pPr>
+            <w:r>
+              <w:t>Obstacle, 3</w:t>
+            </w:r>
+          </w:p>
+        </w:tc>
+        <w:tc>
+          <w:tcPr>
+            <w:tcW w:w="1806" w:type="dxa"/>
+            <w:shd w:val="clear" w:color="auto" w:fill="E7E6E6" w:themeFill="background2"/>
+            <w:vAlign w:val="center"/>
+          </w:tcPr>
+          <w:p>
+            <w:pPr>
+              <w:jc w:val="center"/>
+            </w:pPr>
+          </w:p>
+        </w:tc>
+      </w:tr>
+    </w:tbl>
+    <w:p>
+      <w:pPr>
+        <w:jc w:val="center"/>
+      </w:pPr>
+      <w:r>
+        <w:t>Table 1. Comparison table</w:t>
+      </w:r>
+    </w:p>
+    <w:p>
+      <w:pPr>
+        <w:jc w:val="center"/>
+      </w:pPr>
+    </w:p>
+    <w:p>
+      <w:r>
+        <w:rPr>
+          <w:b/>
+          <w:szCs w:val="24"/>
+        </w:rPr>
+        <w:t>Convoy: 24</w:t>
+      </w:r>
+      <w:r>
+        <w:rPr>
+          <w:szCs w:val="24"/>
+        </w:rPr>
+        <w:t>, See-saw: 2, Basketball: 20, Maze: 9, Obstacle: 14</w:t>
+      </w:r>
+      <w:bookmarkStart w:id="0" w:name="_GoBack"/>
+      <w:bookmarkEnd w:id="0"/>
+    </w:p>
+    <w:p>
+      <w:r>
+        <w:t>The convoy project</w:t>
+      </w:r>
+      <w:r>
+        <w:t xml:space="preserve"> appeared the most suitable one for our group, hence we chose it.</w:t>
+      </w:r>
+    </w:p>
+    <w:p/>
+    <w:p>
+      <w:pPr>
+        <w:rPr>
+          <w:b/>
+        </w:rPr>
+      </w:pPr>
+    </w:p>
+    <w:p/>
+    <w:p>
+      <w:pPr>
+        <w:rPr>
+          <w:b/>
+        </w:rPr>
+      </w:pPr>
+      <w:r>
+        <w:rPr>
+          <w:b/>
+        </w:rPr>
         <w:t>Proposal Report</w:t>
       </w:r>
     </w:p>
@@ -636,124 +2104,13 @@
     </w:p>
     <w:p>
       <w:r>
-        <w:t>Proposal report is one of the essential report for the project. We distributed the topics, to be written for the proposal report, to our members. The breakup of the tasks to be done by each member is as follows,</w:t>
+        <w:t xml:space="preserve">Proposal report is one of the essential report for the </w:t>
+      </w:r>
+      <w:r>
+        <w:t xml:space="preserve">project. We arranged a meeting to write the report. We worked together had brainstorm on the parts like problem statement, solutions etc. </w:t>
       </w:r>
     </w:p>
     <w:p/>
-    <w:p>
-      <w:pPr>
-        <w:numPr>
-          <w:ilvl w:val="0"/>
-          <w:numId w:val="3"/>
-        </w:numPr>
-        <w:jc w:val="both"/>
-        <w:rPr>
-          <w:b/>
-        </w:rPr>
-      </w:pPr>
-      <w:r>
-        <w:rPr>
-          <w:rFonts w:ascii="Times New Roman" w:eastAsia="Times New Roman" w:hAnsi="Times New Roman" w:cs="Times New Roman"/>
-        </w:rPr>
-        <w:t>Abdullah Aslam is responsible for,</w:t>
-      </w:r>
-      <w:r>
-        <w:rPr>
-          <w:rFonts w:ascii="Times New Roman" w:eastAsia="Times New Roman" w:hAnsi="Times New Roman" w:cs="Times New Roman"/>
-        </w:rPr>
-        <w:tab/>
-      </w:r>
-    </w:p>
-    <w:p>
-      <w:pPr>
-        <w:numPr>
-          <w:ilvl w:val="0"/>
-          <w:numId w:val="3"/>
-        </w:numPr>
-        <w:jc w:val="both"/>
-        <w:rPr>
-          <w:b/>
-        </w:rPr>
-      </w:pPr>
-      <w:r>
-        <w:rPr>
-          <w:rFonts w:ascii="Times New Roman" w:eastAsia="Times New Roman" w:hAnsi="Times New Roman" w:cs="Times New Roman"/>
-        </w:rPr>
-        <w:t>Anar Abdullayev is responsible for,</w:t>
-      </w:r>
-      <w:r>
-        <w:rPr>
-          <w:rFonts w:ascii="Times New Roman" w:eastAsia="Times New Roman" w:hAnsi="Times New Roman" w:cs="Times New Roman"/>
-        </w:rPr>
-        <w:tab/>
-      </w:r>
-    </w:p>
-    <w:p>
-      <w:pPr>
-        <w:numPr>
-          <w:ilvl w:val="0"/>
-          <w:numId w:val="3"/>
-        </w:numPr>
-        <w:jc w:val="both"/>
-        <w:rPr>
-          <w:b/>
-        </w:rPr>
-      </w:pPr>
-      <w:r>
-        <w:rPr>
-          <w:rFonts w:ascii="Times New Roman" w:eastAsia="Times New Roman" w:hAnsi="Times New Roman" w:cs="Times New Roman"/>
-        </w:rPr>
-        <w:t>Bulut Ulukapı is responsible for,</w:t>
-      </w:r>
-    </w:p>
-    <w:p>
-      <w:pPr>
-        <w:numPr>
-          <w:ilvl w:val="0"/>
-          <w:numId w:val="3"/>
-        </w:numPr>
-        <w:jc w:val="both"/>
-        <w:rPr>
-          <w:b/>
-        </w:rPr>
-      </w:pPr>
-      <w:r>
-        <w:rPr>
-          <w:rFonts w:ascii="Times New Roman" w:eastAsia="Times New Roman" w:hAnsi="Times New Roman" w:cs="Times New Roman"/>
-        </w:rPr>
-        <w:t>Syed Saad Saif is responsible for,</w:t>
-      </w:r>
-      <w:r>
-        <w:rPr>
-          <w:rFonts w:ascii="Times New Roman" w:eastAsia="Times New Roman" w:hAnsi="Times New Roman" w:cs="Times New Roman"/>
-        </w:rPr>
-        <w:tab/>
-      </w:r>
-      <w:r>
-        <w:rPr>
-          <w:rFonts w:ascii="Times New Roman" w:eastAsia="Times New Roman" w:hAnsi="Times New Roman" w:cs="Times New Roman"/>
-        </w:rPr>
-        <w:tab/>
-      </w:r>
-    </w:p>
-    <w:p>
-      <w:pPr>
-        <w:numPr>
-          <w:ilvl w:val="0"/>
-          <w:numId w:val="3"/>
-        </w:numPr>
-        <w:jc w:val="both"/>
-        <w:rPr>
-          <w:b/>
-        </w:rPr>
-      </w:pPr>
-      <w:r>
-        <w:rPr>
-          <w:rFonts w:ascii="Times New Roman" w:eastAsia="Times New Roman" w:hAnsi="Times New Roman" w:cs="Times New Roman"/>
-        </w:rPr>
-        <w:t>Umut Can Serçe is responsible for,</w:t>
-      </w:r>
-    </w:p>
     <w:p>
       <w:pPr>
         <w:jc w:val="both"/>
@@ -840,7 +2197,15 @@
         <w:t xml:space="preserve">Visibility Markers: </w:t>
       </w:r>
       <w:r>
-        <w:t>There must be a visibility marker on every robot in the platoon, so that the robot behind any robot is able to identify the front robot(the robot in the platoon).</w:t>
+        <w:t xml:space="preserve">There must be a visibility marker on every robot in the platoon, so that the robot behind any robot is able to identify the front </w:t>
+      </w:r>
+      <w:proofErr w:type="gramStart"/>
+      <w:r>
+        <w:t>robot(</w:t>
+      </w:r>
+      <w:proofErr w:type="gramEnd"/>
+      <w:r>
+        <w:t>the robot in the platoon).</w:t>
       </w:r>
     </w:p>
     <w:p/>
@@ -889,14 +2254,8 @@
           <w:numId w:val="2"/>
         </w:numPr>
         <w:contextualSpacing/>
-        <w:rPr>
-          <w:b/>
-        </w:rPr>
-      </w:pPr>
-      <w:r>
-        <w:rPr>
-          <w:b/>
-        </w:rPr>
+      </w:pPr>
+      <w:r>
         <w:t>Using 4 LEDs</w:t>
       </w:r>
     </w:p>
@@ -907,24 +2266,12 @@
           <w:numId w:val="2"/>
         </w:numPr>
         <w:contextualSpacing/>
-        <w:rPr>
-          <w:b/>
-        </w:rPr>
-      </w:pPr>
-      <w:r>
-        <w:rPr>
-          <w:b/>
-        </w:rPr>
+      </w:pPr>
+      <w:r>
         <w:t>Sound signal</w:t>
       </w:r>
     </w:p>
-    <w:p>
-      <w:pPr>
-        <w:rPr>
-          <w:b/>
-        </w:rPr>
-      </w:pPr>
-    </w:p>
+    <w:p/>
     <w:p>
       <w:pPr>
         <w:numPr>
@@ -937,10 +2284,13 @@
         </w:rPr>
       </w:pPr>
       <w:r>
-        <w:rPr>
-          <w:b/>
-        </w:rPr>
-        <w:t xml:space="preserve"> Flags</w:t>
+        <w:t xml:space="preserve"> </w:t>
+      </w:r>
+      <w:r>
+        <w:rPr>
+          <w:b/>
+        </w:rPr>
+        <w:t>Flags</w:t>
       </w:r>
     </w:p>
     <w:p>
@@ -950,14 +2300,8 @@
           <w:numId w:val="2"/>
         </w:numPr>
         <w:contextualSpacing/>
-        <w:rPr>
-          <w:b/>
-        </w:rPr>
-      </w:pPr>
-      <w:r>
-        <w:rPr>
-          <w:b/>
-        </w:rPr>
+      </w:pPr>
+      <w:r>
         <w:t>Visibility Marker</w:t>
       </w:r>
     </w:p>
@@ -968,14 +2312,8 @@
           <w:numId w:val="2"/>
         </w:numPr>
         <w:contextualSpacing/>
-        <w:rPr>
-          <w:b/>
-        </w:rPr>
-      </w:pPr>
-      <w:r>
-        <w:rPr>
-          <w:b/>
-        </w:rPr>
+      </w:pPr>
+      <w:r>
         <w:t xml:space="preserve">Leaving robot </w:t>
       </w:r>
     </w:p>
@@ -986,14 +2324,8 @@
           <w:numId w:val="2"/>
         </w:numPr>
         <w:contextualSpacing/>
-        <w:rPr>
-          <w:b/>
-        </w:rPr>
-      </w:pPr>
-      <w:r>
-        <w:rPr>
-          <w:b/>
-        </w:rPr>
+      </w:pPr>
+      <w:r>
         <w:t>Last Robot</w:t>
       </w:r>
     </w:p>
@@ -1019,14 +2351,67 @@
     </w:p>
     <w:p/>
     <w:p>
-      <w:r>
-        <w:t>Rapsberry Pi</w:t>
-      </w:r>
-      <w:r>
-        <w:t xml:space="preserve"> 3</w:t>
-      </w:r>
-      <w:bookmarkStart w:id="0" w:name="_GoBack"/>
-      <w:bookmarkEnd w:id="0"/>
+      <w:pPr>
+        <w:pStyle w:val="ListParagraph"/>
+        <w:numPr>
+          <w:ilvl w:val="0"/>
+          <w:numId w:val="4"/>
+        </w:numPr>
+      </w:pPr>
+      <w:r>
+        <w:t>Raspberry</w:t>
+      </w:r>
+      <w:r>
+        <w:t xml:space="preserve"> Pi</w:t>
+      </w:r>
+    </w:p>
+    <w:p>
+      <w:pPr>
+        <w:pStyle w:val="ListParagraph"/>
+        <w:numPr>
+          <w:ilvl w:val="0"/>
+          <w:numId w:val="4"/>
+        </w:numPr>
+      </w:pPr>
+      <w:r>
+        <w:t>Arduino</w:t>
+      </w:r>
+    </w:p>
+    <w:p>
+      <w:pPr>
+        <w:pStyle w:val="ListParagraph"/>
+        <w:numPr>
+          <w:ilvl w:val="0"/>
+          <w:numId w:val="4"/>
+        </w:numPr>
+      </w:pPr>
+      <w:r>
+        <w:t>4 infrared LEDS</w:t>
+      </w:r>
+    </w:p>
+    <w:p>
+      <w:pPr>
+        <w:pStyle w:val="ListParagraph"/>
+        <w:numPr>
+          <w:ilvl w:val="0"/>
+          <w:numId w:val="4"/>
+        </w:numPr>
+      </w:pPr>
+      <w:r>
+        <w:t>Solar panels</w:t>
+      </w:r>
+    </w:p>
+    <w:p>
+      <w:pPr>
+        <w:pStyle w:val="ListParagraph"/>
+        <w:numPr>
+          <w:ilvl w:val="0"/>
+          <w:numId w:val="4"/>
+        </w:numPr>
+      </w:pPr>
+      <w:r>
+        <w:t>USB camera</w:t>
+      </w:r>
     </w:p>
     <w:sectPr>
       <w:pgSz w:w="12240" w:h="15840"/>
@@ -1379,6 +2764,119 @@
       </w:rPr>
     </w:lvl>
   </w:abstractNum>
+  <w:abstractNum w:abstractNumId="3" w15:restartNumberingAfterBreak="0">
+    <w:nsid w:val="55ED3010"/>
+    <w:multiLevelType w:val="hybridMultilevel"/>
+    <w:tmpl w:val="1EFAE394"/>
+    <w:lvl w:ilvl="0" w:tplc="04090001">
+      <w:start w:val="1"/>
+      <w:numFmt w:val="bullet"/>
+      <w:lvlText w:val=""/>
+      <w:lvlJc w:val="left"/>
+      <w:pPr>
+        <w:ind w:left="720" w:hanging="360"/>
+      </w:pPr>
+      <w:rPr>
+        <w:rFonts w:ascii="Symbol" w:hAnsi="Symbol" w:hint="default"/>
+      </w:rPr>
+    </w:lvl>
+    <w:lvl w:ilvl="1" w:tplc="04090003" w:tentative="1">
+      <w:start w:val="1"/>
+      <w:numFmt w:val="bullet"/>
+      <w:lvlText w:val="o"/>
+      <w:lvlJc w:val="left"/>
+      <w:pPr>
+        <w:ind w:left="1440" w:hanging="360"/>
+      </w:pPr>
+      <w:rPr>
+        <w:rFonts w:ascii="Courier New" w:hAnsi="Courier New" w:cs="Courier New" w:hint="default"/>
+      </w:rPr>
+    </w:lvl>
+    <w:lvl w:ilvl="2" w:tplc="04090005" w:tentative="1">
+      <w:start w:val="1"/>
+      <w:numFmt w:val="bullet"/>
+      <w:lvlText w:val=""/>
+      <w:lvlJc w:val="left"/>
+      <w:pPr>
+        <w:ind w:left="2160" w:hanging="360"/>
+      </w:pPr>
+      <w:rPr>
+        <w:rFonts w:ascii="Wingdings" w:hAnsi="Wingdings" w:hint="default"/>
+      </w:rPr>
+    </w:lvl>
+    <w:lvl w:ilvl="3" w:tplc="04090001" w:tentative="1">
+      <w:start w:val="1"/>
+      <w:numFmt w:val="bullet"/>
+      <w:lvlText w:val=""/>
+      <w:lvlJc w:val="left"/>
+      <w:pPr>
+        <w:ind w:left="2880" w:hanging="360"/>
+      </w:pPr>
+      <w:rPr>
+        <w:rFonts w:ascii="Symbol" w:hAnsi="Symbol" w:hint="default"/>
+      </w:rPr>
+    </w:lvl>
+    <w:lvl w:ilvl="4" w:tplc="04090003" w:tentative="1">
+      <w:start w:val="1"/>
+      <w:numFmt w:val="bullet"/>
+      <w:lvlText w:val="o"/>
+      <w:lvlJc w:val="left"/>
+      <w:pPr>
+        <w:ind w:left="3600" w:hanging="360"/>
+      </w:pPr>
+      <w:rPr>
+        <w:rFonts w:ascii="Courier New" w:hAnsi="Courier New" w:cs="Courier New" w:hint="default"/>
+      </w:rPr>
+    </w:lvl>
+    <w:lvl w:ilvl="5" w:tplc="04090005" w:tentative="1">
+      <w:start w:val="1"/>
+      <w:numFmt w:val="bullet"/>
+      <w:lvlText w:val=""/>
+      <w:lvlJc w:val="left"/>
+      <w:pPr>
+        <w:ind w:left="4320" w:hanging="360"/>
+      </w:pPr>
+      <w:rPr>
+        <w:rFonts w:ascii="Wingdings" w:hAnsi="Wingdings" w:hint="default"/>
+      </w:rPr>
+    </w:lvl>
+    <w:lvl w:ilvl="6" w:tplc="04090001" w:tentative="1">
+      <w:start w:val="1"/>
+      <w:numFmt w:val="bullet"/>
+      <w:lvlText w:val=""/>
+      <w:lvlJc w:val="left"/>
+      <w:pPr>
+        <w:ind w:left="5040" w:hanging="360"/>
+      </w:pPr>
+      <w:rPr>
+        <w:rFonts w:ascii="Symbol" w:hAnsi="Symbol" w:hint="default"/>
+      </w:rPr>
+    </w:lvl>
+    <w:lvl w:ilvl="7" w:tplc="04090003" w:tentative="1">
+      <w:start w:val="1"/>
+      <w:numFmt w:val="bullet"/>
+      <w:lvlText w:val="o"/>
+      <w:lvlJc w:val="left"/>
+      <w:pPr>
+        <w:ind w:left="5760" w:hanging="360"/>
+      </w:pPr>
+      <w:rPr>
+        <w:rFonts w:ascii="Courier New" w:hAnsi="Courier New" w:cs="Courier New" w:hint="default"/>
+      </w:rPr>
+    </w:lvl>
+    <w:lvl w:ilvl="8" w:tplc="04090005" w:tentative="1">
+      <w:start w:val="1"/>
+      <w:numFmt w:val="bullet"/>
+      <w:lvlText w:val=""/>
+      <w:lvlJc w:val="left"/>
+      <w:pPr>
+        <w:ind w:left="6480" w:hanging="360"/>
+      </w:pPr>
+      <w:rPr>
+        <w:rFonts w:ascii="Wingdings" w:hAnsi="Wingdings" w:hint="default"/>
+      </w:rPr>
+    </w:lvl>
+  </w:abstractNum>
   <w:num w:numId="1">
     <w:abstractNumId w:val="2"/>
   </w:num>
@@ -1387,6 +2885,9 @@
   </w:num>
   <w:num w:numId="3">
     <w:abstractNumId w:val="0"/>
+  </w:num>
+  <w:num w:numId="4">
+    <w:abstractNumId w:val="3"/>
   </w:num>
 </w:numbering>
 </file>
@@ -1939,6 +3440,48 @@
       <w:szCs w:val="30"/>
     </w:rPr>
   </w:style>
+  <w:style w:type="table" w:styleId="TableGrid">
+    <w:name w:val="Table Grid"/>
+    <w:basedOn w:val="TableNormal"/>
+    <w:uiPriority w:val="39"/>
+    <w:rsid w:val="00277CB7"/>
+    <w:pPr>
+      <w:pBdr>
+        <w:top w:val="none" w:sz="0" w:space="0" w:color="auto"/>
+        <w:left w:val="none" w:sz="0" w:space="0" w:color="auto"/>
+        <w:bottom w:val="none" w:sz="0" w:space="0" w:color="auto"/>
+        <w:right w:val="none" w:sz="0" w:space="0" w:color="auto"/>
+        <w:between w:val="none" w:sz="0" w:space="0" w:color="auto"/>
+      </w:pBdr>
+      <w:spacing w:line="240" w:lineRule="auto"/>
+    </w:pPr>
+    <w:rPr>
+      <w:rFonts w:asciiTheme="minorHAnsi" w:eastAsiaTheme="minorHAnsi" w:hAnsiTheme="minorHAnsi" w:cstheme="minorBidi"/>
+      <w:color w:val="auto"/>
+      <w:lang w:val="en-US"/>
+    </w:rPr>
+    <w:tblPr>
+      <w:tblBorders>
+        <w:top w:val="single" w:sz="4" w:space="0" w:color="auto"/>
+        <w:left w:val="single" w:sz="4" w:space="0" w:color="auto"/>
+        <w:bottom w:val="single" w:sz="4" w:space="0" w:color="auto"/>
+        <w:right w:val="single" w:sz="4" w:space="0" w:color="auto"/>
+        <w:insideH w:val="single" w:sz="4" w:space="0" w:color="auto"/>
+        <w:insideV w:val="single" w:sz="4" w:space="0" w:color="auto"/>
+      </w:tblBorders>
+    </w:tblPr>
+  </w:style>
+  <w:style w:type="paragraph" w:styleId="ListParagraph">
+    <w:name w:val="List Paragraph"/>
+    <w:basedOn w:val="Normal"/>
+    <w:uiPriority w:val="34"/>
+    <w:qFormat/>
+    <w:rsid w:val="00F350B4"/>
+    <w:pPr>
+      <w:ind w:left="720"/>
+      <w:contextualSpacing/>
+    </w:pPr>
+  </w:style>
 </w:styles>
 </file>
 

</xml_diff>